<commit_message>
updated leaflet with screenshot
</commit_message>
<xml_diff>
--- a/documentation/leaflet.docx
+++ b/documentation/leaflet.docx
@@ -1,6 +1,6 @@
 
 <file path=word/document.xml><?xml version="1.0" encoding="utf-8"?>
-<w:document xmlns:wpc="http://schemas.microsoft.com/office/word/2010/wordprocessingCanvas" xmlns:cx="http://schemas.microsoft.com/office/drawing/2014/chartex" xmlns:cx1="http://schemas.microsoft.com/office/drawing/2015/9/8/chartex" xmlns:cx2="http://schemas.microsoft.com/office/drawing/2015/10/21/chartex" xmlns:cx3="http://schemas.microsoft.com/office/drawing/2016/5/9/chartex" xmlns:cx4="http://schemas.microsoft.com/office/drawing/2016/5/10/chartex" xmlns:cx5="http://schemas.microsoft.com/office/drawing/2016/5/11/chartex" xmlns:cx6="http://schemas.microsoft.com/office/drawing/2016/5/12/chartex" xmlns:cx7="http://schemas.microsoft.com/office/drawing/2016/5/13/chartex" xmlns:cx8="http://schemas.microsoft.com/office/drawing/2016/5/14/chartex" xmlns:mc="http://schemas.openxmlformats.org/markup-compatibility/2006" xmlns:aink="http://schemas.microsoft.com/office/drawing/2016/ink" xmlns:am3d="http://schemas.microsoft.com/office/drawing/2017/model3d" xmlns:o="urn:schemas-microsoft-com:office:office" xmlns:r="http://schemas.openxmlformats.org/officeDocument/2006/relationships" xmlns:m="http://schemas.openxmlformats.org/officeDocument/2006/math" xmlns:v="urn:schemas-microsoft-com:vml" xmlns:wp14="http://schemas.microsoft.com/office/word/2010/wordprocessingDrawing" xmlns:wp="http://schemas.openxmlformats.org/drawingml/2006/wordprocessingDrawing" xmlns:w10="urn:schemas-microsoft-com:office:word" xmlns:w="http://schemas.openxmlformats.org/wordprocessingml/2006/main" xmlns:w14="http://schemas.microsoft.com/office/word/2010/wordml" xmlns:w15="http://schemas.microsoft.com/office/word/2012/wordml" xmlns:w16cid="http://schemas.microsoft.com/office/word/2016/wordml/cid" xmlns:w16se="http://schemas.microsoft.com/office/word/2015/wordml/symex" xmlns:wpg="http://schemas.microsoft.com/office/word/2010/wordprocessingGroup" xmlns:wpi="http://schemas.microsoft.com/office/word/2010/wordprocessingInk" xmlns:wne="http://schemas.microsoft.com/office/word/2006/wordml" xmlns:wps="http://schemas.microsoft.com/office/word/2010/wordprocessingShape" mc:Ignorable="w14 w15 w16se w16cid wp14">
+<w:document xmlns:wpc="http://schemas.microsoft.com/office/word/2010/wordprocessingCanvas" xmlns:mo="http://schemas.microsoft.com/office/mac/office/2008/main" xmlns:mc="http://schemas.openxmlformats.org/markup-compatibility/2006" xmlns:mv="urn:schemas-microsoft-com:mac:vml" xmlns:o="urn:schemas-microsoft-com:office:office" xmlns:r="http://schemas.openxmlformats.org/officeDocument/2006/relationships" xmlns:m="http://schemas.openxmlformats.org/officeDocument/2006/math" xmlns:v="urn:schemas-microsoft-com:vml" xmlns:wp14="http://schemas.microsoft.com/office/word/2010/wordprocessingDrawing" xmlns:wp="http://schemas.openxmlformats.org/drawingml/2006/wordprocessingDrawing" xmlns:w10="urn:schemas-microsoft-com:office:word" xmlns:w="http://schemas.openxmlformats.org/wordprocessingml/2006/main" xmlns:w14="http://schemas.microsoft.com/office/word/2010/wordml" xmlns:w15="http://schemas.microsoft.com/office/word/2012/wordml" xmlns:wpg="http://schemas.microsoft.com/office/word/2010/wordprocessingGroup" xmlns:wpi="http://schemas.microsoft.com/office/word/2010/wordprocessingInk" xmlns:wne="http://schemas.microsoft.com/office/word/2006/wordml" xmlns:wps="http://schemas.microsoft.com/office/word/2010/wordprocessingShape" mc:Ignorable="w14 w15 wp14">
   <w:body>
     <w:p>
       <w:pPr>
@@ -18,6 +18,7 @@
           <w:rFonts w:ascii="Arial" w:hAnsi="Arial" w:cs="Arial"/>
           <w:noProof/>
           <w:sz w:val="32"/>
+          <w:lang w:eastAsia="en-GB"/>
         </w:rPr>
         <w:drawing>
           <wp:anchor distT="0" distB="0" distL="114300" distR="114300" simplePos="0" relativeHeight="251661312" behindDoc="1" locked="0" layoutInCell="1" allowOverlap="1" wp14:anchorId="74BD0EE6" wp14:editId="4A3BB94B">
@@ -409,10 +410,17 @@
           <w:rFonts w:ascii="Arial" w:hAnsi="Arial" w:cs="Arial"/>
           <w:sz w:val="28"/>
         </w:rPr>
-        <w:t>Fun and interactive for students</w:t>
+        <w:t>Fun and engaging</w:t>
       </w:r>
       <w:bookmarkStart w:id="0" w:name="_GoBack"/>
       <w:bookmarkEnd w:id="0"/>
+      <w:r>
+        <w:rPr>
+          <w:rFonts w:ascii="Arial" w:hAnsi="Arial" w:cs="Arial"/>
+          <w:sz w:val="28"/>
+        </w:rPr>
+        <w:t xml:space="preserve"> for students</w:t>
+      </w:r>
     </w:p>
     <w:p>
       <w:pPr>
@@ -432,38 +440,89 @@
           <w:sz w:val="28"/>
         </w:rPr>
       </w:pPr>
-    </w:p>
-    <w:p>
-      <w:pPr>
-        <w:pStyle w:val="NoSpacing"/>
-        <w:rPr>
-          <w:rFonts w:ascii="Arial" w:hAnsi="Arial" w:cs="Arial"/>
-          <w:sz w:val="28"/>
-        </w:rPr>
-      </w:pPr>
-      <w:r>
-        <w:rPr>
+      <w:r>
+        <w:rPr>
+          <w:rFonts w:ascii="Arial" w:hAnsi="Arial" w:cs="Arial"/>
           <w:noProof/>
+          <w:sz w:val="28"/>
+          <w:lang w:eastAsia="en-GB"/>
+        </w:rPr>
+        <w:drawing>
+          <wp:inline distT="0" distB="0" distL="0" distR="0" wp14:anchorId="06936E10" wp14:editId="7D576C4F">
+            <wp:extent cx="5652135" cy="3167976"/>
+            <wp:effectExtent l="0" t="0" r="0" b="7620"/>
+            <wp:docPr id="4" name="Picture 4"/>
+            <wp:cNvGraphicFramePr>
+              <a:graphicFrameLocks xmlns:a="http://schemas.openxmlformats.org/drawingml/2006/main" noChangeAspect="1"/>
+            </wp:cNvGraphicFramePr>
+            <a:graphic xmlns:a="http://schemas.openxmlformats.org/drawingml/2006/main">
+              <a:graphicData uri="http://schemas.openxmlformats.org/drawingml/2006/picture">
+                <pic:pic xmlns:pic="http://schemas.openxmlformats.org/drawingml/2006/picture">
+                  <pic:nvPicPr>
+                    <pic:cNvPr id="4" name="screenshot.jpeg"/>
+                    <pic:cNvPicPr/>
+                  </pic:nvPicPr>
+                  <pic:blipFill>
+                    <a:blip r:embed="rId7" cstate="print">
+                      <a:extLst>
+                        <a:ext uri="{28A0092B-C50C-407E-A947-70E740481C1C}">
+                          <a14:useLocalDpi xmlns:a14="http://schemas.microsoft.com/office/drawing/2010/main" val="0"/>
+                        </a:ext>
+                      </a:extLst>
+                    </a:blip>
+                    <a:stretch>
+                      <a:fillRect/>
+                    </a:stretch>
+                  </pic:blipFill>
+                  <pic:spPr>
+                    <a:xfrm>
+                      <a:off x="0" y="0"/>
+                      <a:ext cx="5658677" cy="3171643"/>
+                    </a:xfrm>
+                    <a:prstGeom prst="rect">
+                      <a:avLst/>
+                    </a:prstGeom>
+                  </pic:spPr>
+                </pic:pic>
+              </a:graphicData>
+            </a:graphic>
+          </wp:inline>
+        </w:drawing>
+      </w:r>
+    </w:p>
+    <w:p>
+      <w:pPr>
+        <w:pStyle w:val="NoSpacing"/>
+        <w:rPr>
+          <w:rFonts w:ascii="Arial" w:hAnsi="Arial" w:cs="Arial"/>
+          <w:sz w:val="28"/>
+        </w:rPr>
+      </w:pPr>
+      <w:r>
+        <w:rPr>
+          <w:noProof/>
+          <w:lang w:eastAsia="en-GB"/>
         </w:rPr>
         <mc:AlternateContent>
           <mc:Choice Requires="wps">
             <w:drawing>
-              <wp:anchor distT="0" distB="0" distL="114300" distR="114300" simplePos="0" relativeHeight="251660288" behindDoc="1" locked="0" layoutInCell="1" allowOverlap="1" wp14:anchorId="3DBE8DEF" wp14:editId="61137843">
+              <wp:anchor distT="0" distB="0" distL="114300" distR="114300" simplePos="0" relativeHeight="251660288" behindDoc="1" locked="0" layoutInCell="1" allowOverlap="1" wp14:anchorId="3DBE8DEF" wp14:editId="24865EC3">
                 <wp:simplePos x="0" y="0"/>
                 <wp:positionH relativeFrom="column">
-                  <wp:posOffset>417830</wp:posOffset>
+                  <wp:posOffset>389890</wp:posOffset>
                 </wp:positionH>
                 <wp:positionV relativeFrom="paragraph">
-                  <wp:posOffset>2653030</wp:posOffset>
+                  <wp:posOffset>38344</wp:posOffset>
                 </wp:positionV>
-                <wp:extent cx="4892040" cy="635"/>
-                <wp:effectExtent l="0" t="0" r="0" b="0"/>
+                <wp:extent cx="4892040" cy="389890"/>
+                <wp:effectExtent l="0" t="0" r="10160" b="0"/>
                 <wp:wrapTight wrapText="bothSides">
                   <wp:wrapPolygon edited="0">
                     <wp:start x="0" y="0"/>
-                    <wp:lineTo x="0" y="21600"/>
-                    <wp:lineTo x="21600" y="21600"/>
-                    <wp:lineTo x="21600" y="0"/>
+                    <wp:lineTo x="0" y="19700"/>
+                    <wp:lineTo x="21533" y="19700"/>
+                    <wp:lineTo x="21533" y="0"/>
+                    <wp:lineTo x="0" y="0"/>
                   </wp:wrapPolygon>
                 </wp:wrapTight>
                 <wp:docPr id="2" name="Text Box 2"/>
@@ -475,7 +534,7 @@
                       <wps:spPr>
                         <a:xfrm>
                           <a:off x="0" y="0"/>
-                          <a:ext cx="4892040" cy="635"/>
+                          <a:ext cx="4892040" cy="389890"/>
                         </a:xfrm>
                         <a:prstGeom prst="rect">
                           <a:avLst/>
@@ -522,11 +581,11 @@
           </mc:Choice>
           <mc:Fallback>
             <w:pict>
-              <v:shapetype w14:anchorId="3DBE8DEF" id="_x0000_t202" coordsize="21600,21600" o:spt="202" path="m,l,21600r21600,l21600,xe">
+              <v:shapetype w14:anchorId="3DBE8DEF" id="_x0000_t202" coordsize="21600,21600" o:spt="202" path="m0,0l0,21600,21600,21600,21600,0xe">
                 <v:stroke joinstyle="miter"/>
                 <v:path gradientshapeok="t" o:connecttype="rect"/>
               </v:shapetype>
-              <v:shape id="Text Box 2" o:spid="_x0000_s1026" type="#_x0000_t202" style="position:absolute;margin-left:32.9pt;margin-top:208.9pt;width:385.2pt;height:.05pt;z-index:-251656192;visibility:visible;mso-wrap-style:square;mso-wrap-distance-left:9pt;mso-wrap-distance-top:0;mso-wrap-distance-right:9pt;mso-wrap-distance-bottom:0;mso-position-horizontal:absolute;mso-position-horizontal-relative:text;mso-position-vertical:absolute;mso-position-vertical-relative:text;v-text-anchor:top" o:gfxdata="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" stroked="f">
+              <v:shape id="Text Box 2" o:spid="_x0000_s1026" type="#_x0000_t202" style="position:absolute;margin-left:30.7pt;margin-top:3pt;width:385.2pt;height:30.7pt;z-index:-251656192;visibility:visible;mso-wrap-style:square;mso-wrap-distance-left:9pt;mso-wrap-distance-top:0;mso-wrap-distance-right:9pt;mso-wrap-distance-bottom:0;mso-position-horizontal:absolute;mso-position-horizontal-relative:text;mso-position-vertical:absolute;mso-position-vertical-relative:text;v-text-anchor:top" o:gfxdata="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" stroked="f">
                 <v:textbox style="mso-fit-shape-to-text:t" inset="0,0,0,0">
                   <w:txbxContent>
                     <w:p>
@@ -554,182 +613,6 @@
           </mc:Fallback>
         </mc:AlternateContent>
       </w:r>
-      <w:r>
-        <w:rPr>
-          <w:rFonts w:ascii="Roboto" w:hAnsi="Roboto"/>
-          <w:noProof/>
-          <w:sz w:val="32"/>
-        </w:rPr>
-        <w:drawing>
-          <wp:anchor distT="0" distB="0" distL="114300" distR="114300" simplePos="0" relativeHeight="251658240" behindDoc="1" locked="0" layoutInCell="1" allowOverlap="1" wp14:anchorId="1A927CD0" wp14:editId="37E6E1C9">
-            <wp:simplePos x="0" y="0"/>
-            <wp:positionH relativeFrom="margin">
-              <wp:align>center</wp:align>
-            </wp:positionH>
-            <wp:positionV relativeFrom="paragraph">
-              <wp:posOffset>3175</wp:posOffset>
-            </wp:positionV>
-            <wp:extent cx="4892040" cy="2592705"/>
-            <wp:effectExtent l="0" t="0" r="3810" b="0"/>
-            <wp:wrapTight wrapText="bothSides">
-              <wp:wrapPolygon edited="0">
-                <wp:start x="0" y="0"/>
-                <wp:lineTo x="0" y="21425"/>
-                <wp:lineTo x="21533" y="21425"/>
-                <wp:lineTo x="21533" y="0"/>
-                <wp:lineTo x="0" y="0"/>
-              </wp:wrapPolygon>
-            </wp:wrapTight>
-            <wp:docPr id="1" name="Picture 1" descr="C:\Users\Harry\Desktop\play.png"/>
-            <wp:cNvGraphicFramePr>
-              <a:graphicFrameLocks xmlns:a="http://schemas.openxmlformats.org/drawingml/2006/main" noChangeAspect="1"/>
-            </wp:cNvGraphicFramePr>
-            <a:graphic xmlns:a="http://schemas.openxmlformats.org/drawingml/2006/main">
-              <a:graphicData uri="http://schemas.openxmlformats.org/drawingml/2006/picture">
-                <pic:pic xmlns:pic="http://schemas.openxmlformats.org/drawingml/2006/picture">
-                  <pic:nvPicPr>
-                    <pic:cNvPr id="0" name="Picture 1" descr="C:\Users\Harry\Desktop\play.png"/>
-                    <pic:cNvPicPr>
-                      <a:picLocks noChangeAspect="1" noChangeArrowheads="1"/>
-                    </pic:cNvPicPr>
-                  </pic:nvPicPr>
-                  <pic:blipFill>
-                    <a:blip r:embed="rId7" cstate="print">
-                      <a:extLst>
-                        <a:ext uri="{28A0092B-C50C-407E-A947-70E740481C1C}">
-                          <a14:useLocalDpi xmlns:a14="http://schemas.microsoft.com/office/drawing/2010/main" val="0"/>
-                        </a:ext>
-                      </a:extLst>
-                    </a:blip>
-                    <a:srcRect/>
-                    <a:stretch>
-                      <a:fillRect/>
-                    </a:stretch>
-                  </pic:blipFill>
-                  <pic:spPr bwMode="auto">
-                    <a:xfrm>
-                      <a:off x="0" y="0"/>
-                      <a:ext cx="4892040" cy="2592705"/>
-                    </a:xfrm>
-                    <a:prstGeom prst="rect">
-                      <a:avLst/>
-                    </a:prstGeom>
-                    <a:noFill/>
-                    <a:ln>
-                      <a:noFill/>
-                    </a:ln>
-                  </pic:spPr>
-                </pic:pic>
-              </a:graphicData>
-            </a:graphic>
-            <wp14:sizeRelH relativeFrom="margin">
-              <wp14:pctWidth>0</wp14:pctWidth>
-            </wp14:sizeRelH>
-            <wp14:sizeRelV relativeFrom="margin">
-              <wp14:pctHeight>0</wp14:pctHeight>
-            </wp14:sizeRelV>
-          </wp:anchor>
-        </w:drawing>
-      </w:r>
-    </w:p>
-    <w:p>
-      <w:pPr>
-        <w:pStyle w:val="NoSpacing"/>
-        <w:rPr>
-          <w:rFonts w:ascii="Arial" w:hAnsi="Arial" w:cs="Arial"/>
-          <w:sz w:val="32"/>
-        </w:rPr>
-      </w:pPr>
-    </w:p>
-    <w:p>
-      <w:pPr>
-        <w:pStyle w:val="NoSpacing"/>
-        <w:rPr>
-          <w:rFonts w:ascii="Arial" w:hAnsi="Arial" w:cs="Arial"/>
-          <w:sz w:val="32"/>
-        </w:rPr>
-      </w:pPr>
-    </w:p>
-    <w:p>
-      <w:pPr>
-        <w:pStyle w:val="NoSpacing"/>
-        <w:rPr>
-          <w:rFonts w:ascii="Arial" w:hAnsi="Arial" w:cs="Arial"/>
-          <w:sz w:val="32"/>
-        </w:rPr>
-      </w:pPr>
-    </w:p>
-    <w:p>
-      <w:pPr>
-        <w:pStyle w:val="NoSpacing"/>
-        <w:rPr>
-          <w:rFonts w:ascii="Arial" w:hAnsi="Arial" w:cs="Arial"/>
-          <w:sz w:val="32"/>
-        </w:rPr>
-      </w:pPr>
-    </w:p>
-    <w:p>
-      <w:pPr>
-        <w:pStyle w:val="NoSpacing"/>
-        <w:rPr>
-          <w:rFonts w:ascii="Arial" w:hAnsi="Arial" w:cs="Arial"/>
-          <w:sz w:val="32"/>
-        </w:rPr>
-      </w:pPr>
-    </w:p>
-    <w:p>
-      <w:pPr>
-        <w:pStyle w:val="NoSpacing"/>
-        <w:rPr>
-          <w:rFonts w:ascii="Arial" w:hAnsi="Arial" w:cs="Arial"/>
-          <w:sz w:val="32"/>
-        </w:rPr>
-      </w:pPr>
-    </w:p>
-    <w:p>
-      <w:pPr>
-        <w:pStyle w:val="NoSpacing"/>
-        <w:rPr>
-          <w:rFonts w:ascii="Arial" w:hAnsi="Arial" w:cs="Arial"/>
-          <w:sz w:val="32"/>
-        </w:rPr>
-      </w:pPr>
-    </w:p>
-    <w:p>
-      <w:pPr>
-        <w:pStyle w:val="NoSpacing"/>
-        <w:rPr>
-          <w:rFonts w:ascii="Arial" w:hAnsi="Arial" w:cs="Arial"/>
-          <w:sz w:val="32"/>
-        </w:rPr>
-      </w:pPr>
-    </w:p>
-    <w:p>
-      <w:pPr>
-        <w:pStyle w:val="NoSpacing"/>
-        <w:rPr>
-          <w:rFonts w:ascii="Arial" w:hAnsi="Arial" w:cs="Arial"/>
-          <w:sz w:val="32"/>
-        </w:rPr>
-      </w:pPr>
-    </w:p>
-    <w:p>
-      <w:pPr>
-        <w:pStyle w:val="NoSpacing"/>
-        <w:rPr>
-          <w:rFonts w:ascii="Arial" w:hAnsi="Arial" w:cs="Arial"/>
-          <w:sz w:val="32"/>
-        </w:rPr>
-      </w:pPr>
-    </w:p>
-    <w:p>
-      <w:pPr>
-        <w:pStyle w:val="NoSpacing"/>
-        <w:rPr>
-          <w:rFonts w:ascii="Arial" w:hAnsi="Arial" w:cs="Arial"/>
-          <w:sz w:val="32"/>
-        </w:rPr>
-      </w:pPr>
     </w:p>
     <w:sectPr>
       <w:type w:val="continuous"/>
@@ -743,8 +626,8 @@
 </file>
 
 <file path=word/numbering.xml><?xml version="1.0" encoding="utf-8"?>
-<w:numbering xmlns:wpc="http://schemas.microsoft.com/office/word/2010/wordprocessingCanvas" xmlns:cx="http://schemas.microsoft.com/office/drawing/2014/chartex" xmlns:cx1="http://schemas.microsoft.com/office/drawing/2015/9/8/chartex" xmlns:cx2="http://schemas.microsoft.com/office/drawing/2015/10/21/chartex" xmlns:cx3="http://schemas.microsoft.com/office/drawing/2016/5/9/chartex" xmlns:cx4="http://schemas.microsoft.com/office/drawing/2016/5/10/chartex" xmlns:cx5="http://schemas.microsoft.com/office/drawing/2016/5/11/chartex" xmlns:cx6="http://schemas.microsoft.com/office/drawing/2016/5/12/chartex" xmlns:cx7="http://schemas.microsoft.com/office/drawing/2016/5/13/chartex" xmlns:cx8="http://schemas.microsoft.com/office/drawing/2016/5/14/chartex" xmlns:mc="http://schemas.openxmlformats.org/markup-compatibility/2006" xmlns:aink="http://schemas.microsoft.com/office/drawing/2016/ink" xmlns:am3d="http://schemas.microsoft.com/office/drawing/2017/model3d" xmlns:o="urn:schemas-microsoft-com:office:office" xmlns:r="http://schemas.openxmlformats.org/officeDocument/2006/relationships" xmlns:m="http://schemas.openxmlformats.org/officeDocument/2006/math" xmlns:v="urn:schemas-microsoft-com:vml" xmlns:wp14="http://schemas.microsoft.com/office/word/2010/wordprocessingDrawing" xmlns:wp="http://schemas.openxmlformats.org/drawingml/2006/wordprocessingDrawing" xmlns:w10="urn:schemas-microsoft-com:office:word" xmlns:w="http://schemas.openxmlformats.org/wordprocessingml/2006/main" xmlns:w14="http://schemas.microsoft.com/office/word/2010/wordml" xmlns:w15="http://schemas.microsoft.com/office/word/2012/wordml" xmlns:w16cid="http://schemas.microsoft.com/office/word/2016/wordml/cid" xmlns:w16se="http://schemas.microsoft.com/office/word/2015/wordml/symex" xmlns:wpg="http://schemas.microsoft.com/office/word/2010/wordprocessingGroup" xmlns:wpi="http://schemas.microsoft.com/office/word/2010/wordprocessingInk" xmlns:wne="http://schemas.microsoft.com/office/word/2006/wordml" xmlns:wps="http://schemas.microsoft.com/office/word/2010/wordprocessingShape" mc:Ignorable="w14 w15 w16se w16cid wp14">
-  <w:abstractNum w:abstractNumId="0" w15:restartNumberingAfterBreak="0">
+<w:numbering xmlns:wpc="http://schemas.microsoft.com/office/word/2010/wordprocessingCanvas" xmlns:mo="http://schemas.microsoft.com/office/mac/office/2008/main" xmlns:mc="http://schemas.openxmlformats.org/markup-compatibility/2006" xmlns:mv="urn:schemas-microsoft-com:mac:vml" xmlns:o="urn:schemas-microsoft-com:office:office" xmlns:r="http://schemas.openxmlformats.org/officeDocument/2006/relationships" xmlns:m="http://schemas.openxmlformats.org/officeDocument/2006/math" xmlns:v="urn:schemas-microsoft-com:vml" xmlns:wp14="http://schemas.microsoft.com/office/word/2010/wordprocessingDrawing" xmlns:wp="http://schemas.openxmlformats.org/drawingml/2006/wordprocessingDrawing" xmlns:w10="urn:schemas-microsoft-com:office:word" xmlns:w="http://schemas.openxmlformats.org/wordprocessingml/2006/main" xmlns:w14="http://schemas.microsoft.com/office/word/2010/wordml" xmlns:w15="http://schemas.microsoft.com/office/word/2012/wordml" xmlns:wpg="http://schemas.microsoft.com/office/word/2010/wordprocessingGroup" xmlns:wpi="http://schemas.microsoft.com/office/word/2010/wordprocessingInk" xmlns:wne="http://schemas.microsoft.com/office/word/2006/wordml" xmlns:wps="http://schemas.microsoft.com/office/word/2010/wordprocessingShape" mc:Ignorable="w14 w15 wp14">
+  <w:abstractNum w:abstractNumId="0">
     <w:nsid w:val="03661BB6"/>
     <w:multiLevelType w:val="hybridMultilevel"/>
     <w:tmpl w:val="082017F8"/>
@@ -857,7 +740,7 @@
       </w:rPr>
     </w:lvl>
   </w:abstractNum>
-  <w:abstractNum w:abstractNumId="1" w15:restartNumberingAfterBreak="0">
+  <w:abstractNum w:abstractNumId="1">
     <w:nsid w:val="21A43E59"/>
     <w:multiLevelType w:val="hybridMultilevel"/>
     <w:tmpl w:val="23C20F04"/>
@@ -970,7 +853,7 @@
       </w:rPr>
     </w:lvl>
   </w:abstractNum>
-  <w:abstractNum w:abstractNumId="2" w15:restartNumberingAfterBreak="0">
+  <w:abstractNum w:abstractNumId="2">
     <w:nsid w:val="3E3B1420"/>
     <w:multiLevelType w:val="hybridMultilevel"/>
     <w:tmpl w:val="74F441BE"/>
@@ -1096,7 +979,7 @@
 </file>
 
 <file path=word/styles.xml><?xml version="1.0" encoding="utf-8"?>
-<w:styles xmlns:mc="http://schemas.openxmlformats.org/markup-compatibility/2006" xmlns:r="http://schemas.openxmlformats.org/officeDocument/2006/relationships" xmlns:w="http://schemas.openxmlformats.org/wordprocessingml/2006/main" xmlns:w14="http://schemas.microsoft.com/office/word/2010/wordml" xmlns:w15="http://schemas.microsoft.com/office/word/2012/wordml" xmlns:w16cid="http://schemas.microsoft.com/office/word/2016/wordml/cid" xmlns:w16se="http://schemas.microsoft.com/office/word/2015/wordml/symex" mc:Ignorable="w14 w15 w16se w16cid">
+<w:styles xmlns:mc="http://schemas.openxmlformats.org/markup-compatibility/2006" xmlns:r="http://schemas.openxmlformats.org/officeDocument/2006/relationships" xmlns:w="http://schemas.openxmlformats.org/wordprocessingml/2006/main" xmlns:w14="http://schemas.microsoft.com/office/word/2010/wordml" xmlns:w15="http://schemas.microsoft.com/office/word/2012/wordml" mc:Ignorable="w14 w15">
   <w:docDefaults>
     <w:rPrDefault>
       <w:rPr>
@@ -1112,7 +995,7 @@
       </w:pPr>
     </w:pPrDefault>
   </w:docDefaults>
-  <w:latentStyles w:defLockedState="0" w:defUIPriority="99" w:defSemiHidden="0" w:defUnhideWhenUsed="0" w:defQFormat="0" w:count="375">
+  <w:latentStyles w:defLockedState="0" w:defUIPriority="99" w:defSemiHidden="0" w:defUnhideWhenUsed="0" w:defQFormat="0" w:count="382">
     <w:lsdException w:name="Normal" w:uiPriority="0" w:qFormat="1"/>
     <w:lsdException w:name="heading 1" w:uiPriority="9" w:qFormat="1"/>
     <w:lsdException w:name="heading 2" w:semiHidden="1" w:uiPriority="9" w:unhideWhenUsed="1" w:qFormat="1"/>
@@ -1486,8 +1369,6 @@
     <w:lsdException w:name="List Table 7 Colorful Accent 6" w:uiPriority="52"/>
     <w:lsdException w:name="Mention" w:semiHidden="1" w:unhideWhenUsed="1"/>
     <w:lsdException w:name="Smart Hyperlink" w:semiHidden="1" w:unhideWhenUsed="1"/>
-    <w:lsdException w:name="Hashtag" w:semiHidden="1" w:unhideWhenUsed="1"/>
-    <w:lsdException w:name="Unresolved Mention" w:semiHidden="1" w:unhideWhenUsed="1"/>
   </w:latentStyles>
   <w:style w:type="paragraph" w:default="1" w:styleId="Normal">
     <w:name w:val="Normal"/>
@@ -1496,6 +1377,7 @@
   <w:style w:type="character" w:default="1" w:styleId="DefaultParagraphFont">
     <w:name w:val="Default Paragraph Font"/>
     <w:uiPriority w:val="1"/>
+    <w:semiHidden/>
     <w:unhideWhenUsed/>
   </w:style>
   <w:style w:type="table" w:default="1" w:styleId="TableNormal">
@@ -1850,7 +1732,7 @@
 </file>
 
 <file path=customXml/itemProps1.xml><?xml version="1.0" encoding="utf-8"?>
-<ds:datastoreItem xmlns:ds="http://schemas.openxmlformats.org/officeDocument/2006/customXml" ds:itemID="{D5037431-0369-4B0D-AAAB-F93434BF4819}">
+<ds:datastoreItem xmlns:ds="http://schemas.openxmlformats.org/officeDocument/2006/customXml" ds:itemID="{F41F994B-B6B3-CA44-AAC8-4ADBEF27115B}">
   <ds:schemaRefs>
     <ds:schemaRef ds:uri="http://schemas.openxmlformats.org/officeDocument/2006/bibliography"/>
   </ds:schemaRefs>

</xml_diff>

<commit_message>
[jg1216] Made small changes to project pitch leaflet.
</commit_message>
<xml_diff>
--- a/documentation/leaflet.docx
+++ b/documentation/leaflet.docx
@@ -1,6 +1,6 @@
 
 <file path=word/document.xml><?xml version="1.0" encoding="utf-8"?>
-<w:document xmlns:wpc="http://schemas.microsoft.com/office/word/2010/wordprocessingCanvas" xmlns:mo="http://schemas.microsoft.com/office/mac/office/2008/main" xmlns:mc="http://schemas.openxmlformats.org/markup-compatibility/2006" xmlns:mv="urn:schemas-microsoft-com:mac:vml" xmlns:o="urn:schemas-microsoft-com:office:office" xmlns:r="http://schemas.openxmlformats.org/officeDocument/2006/relationships" xmlns:m="http://schemas.openxmlformats.org/officeDocument/2006/math" xmlns:v="urn:schemas-microsoft-com:vml" xmlns:wp14="http://schemas.microsoft.com/office/word/2010/wordprocessingDrawing" xmlns:wp="http://schemas.openxmlformats.org/drawingml/2006/wordprocessingDrawing" xmlns:w10="urn:schemas-microsoft-com:office:word" xmlns:w="http://schemas.openxmlformats.org/wordprocessingml/2006/main" xmlns:w14="http://schemas.microsoft.com/office/word/2010/wordml" xmlns:w15="http://schemas.microsoft.com/office/word/2012/wordml" xmlns:wpg="http://schemas.microsoft.com/office/word/2010/wordprocessingGroup" xmlns:wpi="http://schemas.microsoft.com/office/word/2010/wordprocessingInk" xmlns:wne="http://schemas.microsoft.com/office/word/2006/wordml" xmlns:wps="http://schemas.microsoft.com/office/word/2010/wordprocessingShape" mc:Ignorable="w14 w15 wp14">
+<w:document xmlns:wpc="http://schemas.microsoft.com/office/word/2010/wordprocessingCanvas" xmlns:cx="http://schemas.microsoft.com/office/drawing/2014/chartex" xmlns:cx1="http://schemas.microsoft.com/office/drawing/2015/9/8/chartex" xmlns:cx2="http://schemas.microsoft.com/office/drawing/2015/10/21/chartex" xmlns:cx3="http://schemas.microsoft.com/office/drawing/2016/5/9/chartex" xmlns:cx4="http://schemas.microsoft.com/office/drawing/2016/5/10/chartex" xmlns:cx5="http://schemas.microsoft.com/office/drawing/2016/5/11/chartex" xmlns:cx6="http://schemas.microsoft.com/office/drawing/2016/5/12/chartex" xmlns:cx7="http://schemas.microsoft.com/office/drawing/2016/5/13/chartex" xmlns:cx8="http://schemas.microsoft.com/office/drawing/2016/5/14/chartex" xmlns:mc="http://schemas.openxmlformats.org/markup-compatibility/2006" xmlns:aink="http://schemas.microsoft.com/office/drawing/2016/ink" xmlns:am3d="http://schemas.microsoft.com/office/drawing/2017/model3d" xmlns:o="urn:schemas-microsoft-com:office:office" xmlns:r="http://schemas.openxmlformats.org/officeDocument/2006/relationships" xmlns:m="http://schemas.openxmlformats.org/officeDocument/2006/math" xmlns:v="urn:schemas-microsoft-com:vml" xmlns:wp14="http://schemas.microsoft.com/office/word/2010/wordprocessingDrawing" xmlns:wp="http://schemas.openxmlformats.org/drawingml/2006/wordprocessingDrawing" xmlns:w10="urn:schemas-microsoft-com:office:word" xmlns:w="http://schemas.openxmlformats.org/wordprocessingml/2006/main" xmlns:w14="http://schemas.microsoft.com/office/word/2010/wordml" xmlns:w15="http://schemas.microsoft.com/office/word/2012/wordml" xmlns:w16cid="http://schemas.microsoft.com/office/word/2016/wordml/cid" xmlns:w16se="http://schemas.microsoft.com/office/word/2015/wordml/symex" xmlns:wpg="http://schemas.microsoft.com/office/word/2010/wordprocessingGroup" xmlns:wpi="http://schemas.microsoft.com/office/word/2010/wordprocessingInk" xmlns:wne="http://schemas.microsoft.com/office/word/2006/wordml" xmlns:wps="http://schemas.microsoft.com/office/word/2010/wordprocessingShape" mc:Ignorable="w14 w15 w16se w16cid wp14">
   <w:body>
     <w:p>
       <w:pPr>
@@ -134,7 +134,16 @@
           <w:color w:val="E68119"/>
           <w:sz w:val="28"/>
         </w:rPr>
-        <w:t xml:space="preserve">interactive puzzle game for KS3 </w:t>
+        <w:t>In</w:t>
+      </w:r>
+      <w:r>
+        <w:rPr>
+          <w:rFonts w:ascii="Roboto" w:hAnsi="Roboto"/>
+          <w:i/>
+          <w:color w:val="E68119"/>
+          <w:sz w:val="28"/>
+        </w:rPr>
+        <w:t xml:space="preserve">teractive puzzle game for KS3 </w:t>
       </w:r>
       <w:r>
         <w:rPr>
@@ -247,12 +256,21 @@
           <w:sz w:val="28"/>
         </w:rPr>
       </w:pPr>
-      <w:r>
-        <w:rPr>
-          <w:rFonts w:ascii="Arial" w:hAnsi="Arial" w:cs="Arial"/>
-          <w:sz w:val="28"/>
-        </w:rPr>
-        <w:t xml:space="preserve">EduBot aims to teach students the fundamentals of programming, through a series of </w:t>
+      <w:proofErr w:type="spellStart"/>
+      <w:r>
+        <w:rPr>
+          <w:rFonts w:ascii="Arial" w:hAnsi="Arial" w:cs="Arial"/>
+          <w:sz w:val="28"/>
+        </w:rPr>
+        <w:t>EduBot</w:t>
+      </w:r>
+      <w:proofErr w:type="spellEnd"/>
+      <w:r>
+        <w:rPr>
+          <w:rFonts w:ascii="Arial" w:hAnsi="Arial" w:cs="Arial"/>
+          <w:sz w:val="28"/>
+        </w:rPr>
+        <w:t xml:space="preserve"> aims to teach students the fundamentals of programming, through a series of </w:t>
       </w:r>
       <w:r>
         <w:rPr>
@@ -351,8 +369,10 @@
           <w:rFonts w:ascii="Arial" w:hAnsi="Arial" w:cs="Arial"/>
           <w:sz w:val="28"/>
         </w:rPr>
-        <w:t xml:space="preserve"> teachers confidence when teaching unfamiliar topics, by providing concept explanations and example solutions.</w:t>
-      </w:r>
+        <w:t xml:space="preserve"> teachers confidence when teaching unfamiliar topics, by providing concept explanations and example solutions</w:t>
+      </w:r>
+      <w:bookmarkStart w:id="0" w:name="_GoBack"/>
+      <w:bookmarkEnd w:id="0"/>
     </w:p>
     <w:p>
       <w:pPr>
@@ -412,8 +432,6 @@
         </w:rPr>
         <w:t>Fun and engaging</w:t>
       </w:r>
-      <w:bookmarkStart w:id="0" w:name="_GoBack"/>
-      <w:bookmarkEnd w:id="0"/>
       <w:r>
         <w:rPr>
           <w:rFonts w:ascii="Arial" w:hAnsi="Arial" w:cs="Arial"/>
@@ -562,7 +580,21 @@
                               <w:rPr>
                                 <w:rFonts w:ascii="Arial" w:hAnsi="Arial" w:cs="Arial"/>
                               </w:rPr>
-                              <w:t>The play screen, where students drag blocks to create and run their programs. Each level has a goal, achieved by controlling EduBot through their code.</w:t>
+                              <w:t xml:space="preserve">The play screen, where students drag blocks to create and run their programs. Each level has a goal, achieved by controlling </w:t>
+                            </w:r>
+                            <w:proofErr w:type="spellStart"/>
+                            <w:r>
+                              <w:rPr>
+                                <w:rFonts w:ascii="Arial" w:hAnsi="Arial" w:cs="Arial"/>
+                              </w:rPr>
+                              <w:t>EduBot</w:t>
+                            </w:r>
+                            <w:proofErr w:type="spellEnd"/>
+                            <w:r>
+                              <w:rPr>
+                                <w:rFonts w:ascii="Arial" w:hAnsi="Arial" w:cs="Arial"/>
+                              </w:rPr>
+                              <w:t xml:space="preserve"> through their code.</w:t>
                             </w:r>
                           </w:p>
                         </w:txbxContent>
@@ -581,11 +613,11 @@
           </mc:Choice>
           <mc:Fallback>
             <w:pict>
-              <v:shapetype w14:anchorId="3DBE8DEF" id="_x0000_t202" coordsize="21600,21600" o:spt="202" path="m0,0l0,21600,21600,21600,21600,0xe">
+              <v:shapetype w14:anchorId="3DBE8DEF" id="_x0000_t202" coordsize="21600,21600" o:spt="202" path="m,l,21600r21600,l21600,xe">
                 <v:stroke joinstyle="miter"/>
                 <v:path gradientshapeok="t" o:connecttype="rect"/>
               </v:shapetype>
-              <v:shape id="Text Box 2" o:spid="_x0000_s1026" type="#_x0000_t202" style="position:absolute;margin-left:30.7pt;margin-top:3pt;width:385.2pt;height:30.7pt;z-index:-251656192;visibility:visible;mso-wrap-style:square;mso-wrap-distance-left:9pt;mso-wrap-distance-top:0;mso-wrap-distance-right:9pt;mso-wrap-distance-bottom:0;mso-position-horizontal:absolute;mso-position-horizontal-relative:text;mso-position-vertical:absolute;mso-position-vertical-relative:text;v-text-anchor:top" o:gfxdata="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" stroked="f">
+              <v:shape id="Text Box 2" o:spid="_x0000_s1026" type="#_x0000_t202" style="position:absolute;margin-left:30.7pt;margin-top:3pt;width:385.2pt;height:30.7pt;z-index:-251656192;visibility:visible;mso-wrap-style:square;mso-wrap-distance-left:9pt;mso-wrap-distance-top:0;mso-wrap-distance-right:9pt;mso-wrap-distance-bottom:0;mso-position-horizontal:absolute;mso-position-horizontal-relative:text;mso-position-vertical:absolute;mso-position-vertical-relative:text;v-text-anchor:top" o:gfxdata="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" stroked="f">
                 <v:textbox style="mso-fit-shape-to-text:t" inset="0,0,0,0">
                   <w:txbxContent>
                     <w:p>
@@ -602,7 +634,21 @@
                         <w:rPr>
                           <w:rFonts w:ascii="Arial" w:hAnsi="Arial" w:cs="Arial"/>
                         </w:rPr>
-                        <w:t>The play screen, where students drag blocks to create and run their programs. Each level has a goal, achieved by controlling EduBot through their code.</w:t>
+                        <w:t xml:space="preserve">The play screen, where students drag blocks to create and run their programs. Each level has a goal, achieved by controlling </w:t>
+                      </w:r>
+                      <w:proofErr w:type="spellStart"/>
+                      <w:r>
+                        <w:rPr>
+                          <w:rFonts w:ascii="Arial" w:hAnsi="Arial" w:cs="Arial"/>
+                        </w:rPr>
+                        <w:t>EduBot</w:t>
+                      </w:r>
+                      <w:proofErr w:type="spellEnd"/>
+                      <w:r>
+                        <w:rPr>
+                          <w:rFonts w:ascii="Arial" w:hAnsi="Arial" w:cs="Arial"/>
+                        </w:rPr>
+                        <w:t xml:space="preserve"> through their code.</w:t>
                       </w:r>
                     </w:p>
                   </w:txbxContent>
@@ -626,8 +672,8 @@
 </file>
 
 <file path=word/numbering.xml><?xml version="1.0" encoding="utf-8"?>
-<w:numbering xmlns:wpc="http://schemas.microsoft.com/office/word/2010/wordprocessingCanvas" xmlns:mo="http://schemas.microsoft.com/office/mac/office/2008/main" xmlns:mc="http://schemas.openxmlformats.org/markup-compatibility/2006" xmlns:mv="urn:schemas-microsoft-com:mac:vml" xmlns:o="urn:schemas-microsoft-com:office:office" xmlns:r="http://schemas.openxmlformats.org/officeDocument/2006/relationships" xmlns:m="http://schemas.openxmlformats.org/officeDocument/2006/math" xmlns:v="urn:schemas-microsoft-com:vml" xmlns:wp14="http://schemas.microsoft.com/office/word/2010/wordprocessingDrawing" xmlns:wp="http://schemas.openxmlformats.org/drawingml/2006/wordprocessingDrawing" xmlns:w10="urn:schemas-microsoft-com:office:word" xmlns:w="http://schemas.openxmlformats.org/wordprocessingml/2006/main" xmlns:w14="http://schemas.microsoft.com/office/word/2010/wordml" xmlns:w15="http://schemas.microsoft.com/office/word/2012/wordml" xmlns:wpg="http://schemas.microsoft.com/office/word/2010/wordprocessingGroup" xmlns:wpi="http://schemas.microsoft.com/office/word/2010/wordprocessingInk" xmlns:wne="http://schemas.microsoft.com/office/word/2006/wordml" xmlns:wps="http://schemas.microsoft.com/office/word/2010/wordprocessingShape" mc:Ignorable="w14 w15 wp14">
-  <w:abstractNum w:abstractNumId="0">
+<w:numbering xmlns:wpc="http://schemas.microsoft.com/office/word/2010/wordprocessingCanvas" xmlns:cx="http://schemas.microsoft.com/office/drawing/2014/chartex" xmlns:cx1="http://schemas.microsoft.com/office/drawing/2015/9/8/chartex" xmlns:cx2="http://schemas.microsoft.com/office/drawing/2015/10/21/chartex" xmlns:cx3="http://schemas.microsoft.com/office/drawing/2016/5/9/chartex" xmlns:cx4="http://schemas.microsoft.com/office/drawing/2016/5/10/chartex" xmlns:cx5="http://schemas.microsoft.com/office/drawing/2016/5/11/chartex" xmlns:cx6="http://schemas.microsoft.com/office/drawing/2016/5/12/chartex" xmlns:cx7="http://schemas.microsoft.com/office/drawing/2016/5/13/chartex" xmlns:cx8="http://schemas.microsoft.com/office/drawing/2016/5/14/chartex" xmlns:mc="http://schemas.openxmlformats.org/markup-compatibility/2006" xmlns:aink="http://schemas.microsoft.com/office/drawing/2016/ink" xmlns:am3d="http://schemas.microsoft.com/office/drawing/2017/model3d" xmlns:o="urn:schemas-microsoft-com:office:office" xmlns:r="http://schemas.openxmlformats.org/officeDocument/2006/relationships" xmlns:m="http://schemas.openxmlformats.org/officeDocument/2006/math" xmlns:v="urn:schemas-microsoft-com:vml" xmlns:wp14="http://schemas.microsoft.com/office/word/2010/wordprocessingDrawing" xmlns:wp="http://schemas.openxmlformats.org/drawingml/2006/wordprocessingDrawing" xmlns:w10="urn:schemas-microsoft-com:office:word" xmlns:w="http://schemas.openxmlformats.org/wordprocessingml/2006/main" xmlns:w14="http://schemas.microsoft.com/office/word/2010/wordml" xmlns:w15="http://schemas.microsoft.com/office/word/2012/wordml" xmlns:w16cid="http://schemas.microsoft.com/office/word/2016/wordml/cid" xmlns:w16se="http://schemas.microsoft.com/office/word/2015/wordml/symex" xmlns:wpg="http://schemas.microsoft.com/office/word/2010/wordprocessingGroup" xmlns:wpi="http://schemas.microsoft.com/office/word/2010/wordprocessingInk" xmlns:wne="http://schemas.microsoft.com/office/word/2006/wordml" xmlns:wps="http://schemas.microsoft.com/office/word/2010/wordprocessingShape" mc:Ignorable="w14 w15 w16se w16cid wp14">
+  <w:abstractNum w:abstractNumId="0" w15:restartNumberingAfterBreak="0">
     <w:nsid w:val="03661BB6"/>
     <w:multiLevelType w:val="hybridMultilevel"/>
     <w:tmpl w:val="082017F8"/>
@@ -740,7 +786,7 @@
       </w:rPr>
     </w:lvl>
   </w:abstractNum>
-  <w:abstractNum w:abstractNumId="1">
+  <w:abstractNum w:abstractNumId="1" w15:restartNumberingAfterBreak="0">
     <w:nsid w:val="21A43E59"/>
     <w:multiLevelType w:val="hybridMultilevel"/>
     <w:tmpl w:val="23C20F04"/>
@@ -853,7 +899,7 @@
       </w:rPr>
     </w:lvl>
   </w:abstractNum>
-  <w:abstractNum w:abstractNumId="2">
+  <w:abstractNum w:abstractNumId="2" w15:restartNumberingAfterBreak="0">
     <w:nsid w:val="3E3B1420"/>
     <w:multiLevelType w:val="hybridMultilevel"/>
     <w:tmpl w:val="74F441BE"/>
@@ -979,7 +1025,7 @@
 </file>
 
 <file path=word/styles.xml><?xml version="1.0" encoding="utf-8"?>
-<w:styles xmlns:mc="http://schemas.openxmlformats.org/markup-compatibility/2006" xmlns:r="http://schemas.openxmlformats.org/officeDocument/2006/relationships" xmlns:w="http://schemas.openxmlformats.org/wordprocessingml/2006/main" xmlns:w14="http://schemas.microsoft.com/office/word/2010/wordml" xmlns:w15="http://schemas.microsoft.com/office/word/2012/wordml" mc:Ignorable="w14 w15">
+<w:styles xmlns:mc="http://schemas.openxmlformats.org/markup-compatibility/2006" xmlns:r="http://schemas.openxmlformats.org/officeDocument/2006/relationships" xmlns:w="http://schemas.openxmlformats.org/wordprocessingml/2006/main" xmlns:w14="http://schemas.microsoft.com/office/word/2010/wordml" xmlns:w15="http://schemas.microsoft.com/office/word/2012/wordml" xmlns:w16cid="http://schemas.microsoft.com/office/word/2016/wordml/cid" xmlns:w16se="http://schemas.microsoft.com/office/word/2015/wordml/symex" mc:Ignorable="w14 w15 w16se w16cid">
   <w:docDefaults>
     <w:rPrDefault>
       <w:rPr>
@@ -995,7 +1041,7 @@
       </w:pPr>
     </w:pPrDefault>
   </w:docDefaults>
-  <w:latentStyles w:defLockedState="0" w:defUIPriority="99" w:defSemiHidden="0" w:defUnhideWhenUsed="0" w:defQFormat="0" w:count="382">
+  <w:latentStyles w:defLockedState="0" w:defUIPriority="99" w:defSemiHidden="0" w:defUnhideWhenUsed="0" w:defQFormat="0" w:count="375">
     <w:lsdException w:name="Normal" w:uiPriority="0" w:qFormat="1"/>
     <w:lsdException w:name="heading 1" w:uiPriority="9" w:qFormat="1"/>
     <w:lsdException w:name="heading 2" w:semiHidden="1" w:uiPriority="9" w:unhideWhenUsed="1" w:qFormat="1"/>
@@ -1732,7 +1778,7 @@
 </file>
 
 <file path=customXml/itemProps1.xml><?xml version="1.0" encoding="utf-8"?>
-<ds:datastoreItem xmlns:ds="http://schemas.openxmlformats.org/officeDocument/2006/customXml" ds:itemID="{F41F994B-B6B3-CA44-AAC8-4ADBEF27115B}">
+<ds:datastoreItem xmlns:ds="http://schemas.openxmlformats.org/officeDocument/2006/customXml" ds:itemID="{8A7AB1FA-A8A2-4144-BF5F-691300F77935}">
   <ds:schemaRefs>
     <ds:schemaRef ds:uri="http://schemas.openxmlformats.org/officeDocument/2006/bibliography"/>
   </ds:schemaRefs>

</xml_diff>